<commit_message>
updated affars 5303.docx to include 5303.6 in toc
</commit_message>
<xml_diff>
--- a/AFFARS/SOURCE/5303.docx
+++ b/AFFARS/SOURCE/5303.docx
@@ -64,7 +64,7 @@
         </w:rPr>
         <w:fldChar w:fldCharType="separate"/>
       </w:r>
-      <w:hyperlink w:anchor="_Toc38364769" w:history="1">
+      <w:hyperlink w:anchor="_Toc38451313" w:history="1">
         <w:r>
           <w:rPr>
             <w:rStyle w:val="Hyperlink"/>
@@ -88,7 +88,7 @@
           <w:szCs w:val="22"/>
         </w:rPr>
       </w:pPr>
-      <w:hyperlink w:anchor="_Toc38364770" w:history="1">
+      <w:hyperlink w:anchor="_Toc38451314" w:history="1">
         <w:r>
           <w:rPr>
             <w:rStyle w:val="Hyperlink"/>
@@ -112,7 +112,7 @@
           <w:szCs w:val="22"/>
         </w:rPr>
       </w:pPr>
-      <w:hyperlink w:anchor="_Toc38364771" w:history="1">
+      <w:hyperlink w:anchor="_Toc38451315" w:history="1">
         <w:r>
           <w:rPr>
             <w:rStyle w:val="Hyperlink"/>
@@ -136,7 +136,7 @@
           <w:szCs w:val="22"/>
         </w:rPr>
       </w:pPr>
-      <w:hyperlink w:anchor="_Toc38364772" w:history="1">
+      <w:hyperlink w:anchor="_Toc38451316" w:history="1">
         <w:r>
           <w:rPr>
             <w:rStyle w:val="Hyperlink"/>
@@ -160,7 +160,7 @@
           <w:szCs w:val="22"/>
         </w:rPr>
       </w:pPr>
-      <w:hyperlink w:anchor="_Toc38364773" w:history="1">
+      <w:hyperlink w:anchor="_Toc38451317" w:history="1">
         <w:r>
           <w:rPr>
             <w:rStyle w:val="Hyperlink"/>
@@ -184,7 +184,7 @@
           <w:szCs w:val="22"/>
         </w:rPr>
       </w:pPr>
-      <w:hyperlink w:anchor="_Toc38364774" w:history="1">
+      <w:hyperlink w:anchor="_Toc38451318" w:history="1">
         <w:r>
           <w:rPr>
             <w:rStyle w:val="Hyperlink"/>
@@ -208,7 +208,7 @@
           <w:szCs w:val="22"/>
         </w:rPr>
       </w:pPr>
-      <w:hyperlink w:anchor="_Toc38364775" w:history="1">
+      <w:hyperlink w:anchor="_Toc38451319" w:history="1">
         <w:r>
           <w:rPr>
             <w:rStyle w:val="Hyperlink"/>
@@ -232,7 +232,7 @@
           <w:szCs w:val="22"/>
         </w:rPr>
       </w:pPr>
-      <w:hyperlink w:anchor="_Toc38364776" w:history="1">
+      <w:hyperlink w:anchor="_Toc38451320" w:history="1">
         <w:r>
           <w:rPr>
             <w:rStyle w:val="Hyperlink"/>
@@ -244,7 +244,7 @@
     </w:p>
     <w:p>
       <w:pPr>
-        <w:pStyle w:val="TOC3"/>
+        <w:pStyle w:val="TOC2"/>
         <w:tabs>
           <w:tab w:val="right" w:leader="dot" w:pos="9350"/>
         </w:tabs>
@@ -256,19 +256,19 @@
           <w:szCs w:val="22"/>
         </w:rPr>
       </w:pPr>
-      <w:hyperlink w:anchor="_Toc38364777" w:history="1">
+      <w:hyperlink w:anchor="_Toc38451321" w:history="1">
         <w:r>
           <w:rPr>
             <w:rStyle w:val="Hyperlink"/>
             <w:noProof/>
           </w:rPr>
-          <w:t>5303.602   Exceptions</w:t>
+          <w:t>SUBART 5303.6 — CONTRACTS WITH GOVERNMENT EMPLOYEES OR ORGANIZATIONS OWNED OR CONTROLLED BY THEM</w:t>
         </w:r>
       </w:hyperlink>
     </w:p>
     <w:p>
       <w:pPr>
-        <w:pStyle w:val="TOC2"/>
+        <w:pStyle w:val="TOC3"/>
         <w:tabs>
           <w:tab w:val="right" w:leader="dot" w:pos="9350"/>
         </w:tabs>
@@ -280,19 +280,19 @@
           <w:szCs w:val="22"/>
         </w:rPr>
       </w:pPr>
-      <w:hyperlink w:anchor="_Toc38364778" w:history="1">
+      <w:hyperlink w:anchor="_Toc38451322" w:history="1">
         <w:r>
           <w:rPr>
             <w:rStyle w:val="Hyperlink"/>
             <w:noProof/>
           </w:rPr>
-          <w:t>SUBPART 5303.7 — VOIDING AND RESCINDING CONTRACTS</w:t>
+          <w:t>5303.602   Exceptions</w:t>
         </w:r>
       </w:hyperlink>
     </w:p>
     <w:p>
       <w:pPr>
-        <w:pStyle w:val="TOC3"/>
+        <w:pStyle w:val="TOC2"/>
         <w:tabs>
           <w:tab w:val="right" w:leader="dot" w:pos="9350"/>
         </w:tabs>
@@ -304,13 +304,13 @@
           <w:szCs w:val="22"/>
         </w:rPr>
       </w:pPr>
-      <w:hyperlink w:anchor="_Toc38364779" w:history="1">
+      <w:hyperlink w:anchor="_Toc38451323" w:history="1">
         <w:r>
           <w:rPr>
             <w:rStyle w:val="Hyperlink"/>
             <w:noProof/>
           </w:rPr>
-          <w:t>5303.704   Policy</w:t>
+          <w:t>SUBPART 5303.7 — VOIDING AND RESCINDING CONTRACTS</w:t>
         </w:r>
       </w:hyperlink>
     </w:p>
@@ -328,19 +328,19 @@
           <w:szCs w:val="22"/>
         </w:rPr>
       </w:pPr>
-      <w:hyperlink w:anchor="_Toc38364780" w:history="1">
+      <w:hyperlink w:anchor="_Toc38451324" w:history="1">
         <w:r>
           <w:rPr>
             <w:rStyle w:val="Hyperlink"/>
             <w:noProof/>
           </w:rPr>
-          <w:t>5303.705   Procedures</w:t>
+          <w:t>5303.704   Policy</w:t>
         </w:r>
       </w:hyperlink>
     </w:p>
     <w:p>
       <w:pPr>
-        <w:pStyle w:val="TOC2"/>
+        <w:pStyle w:val="TOC3"/>
         <w:tabs>
           <w:tab w:val="right" w:leader="dot" w:pos="9350"/>
         </w:tabs>
@@ -352,19 +352,19 @@
           <w:szCs w:val="22"/>
         </w:rPr>
       </w:pPr>
-      <w:hyperlink w:anchor="_Toc38364781" w:history="1">
+      <w:hyperlink w:anchor="_Toc38451325" w:history="1">
         <w:r>
           <w:rPr>
             <w:rStyle w:val="Hyperlink"/>
             <w:noProof/>
           </w:rPr>
-          <w:t>SUBPART 5303.10 – CONTRACTOR CODE OF BUSINESS ETHICS AND CONDUCT</w:t>
+          <w:t>5303.705   Procedures</w:t>
         </w:r>
       </w:hyperlink>
     </w:p>
     <w:p>
       <w:pPr>
-        <w:pStyle w:val="TOC3"/>
+        <w:pStyle w:val="TOC2"/>
         <w:tabs>
           <w:tab w:val="right" w:leader="dot" w:pos="9350"/>
         </w:tabs>
@@ -376,19 +376,19 @@
           <w:szCs w:val="22"/>
         </w:rPr>
       </w:pPr>
-      <w:hyperlink w:anchor="_Toc38364782" w:history="1">
+      <w:hyperlink w:anchor="_Toc38451326" w:history="1">
         <w:r>
           <w:rPr>
             <w:rStyle w:val="Hyperlink"/>
             <w:noProof/>
           </w:rPr>
-          <w:t>5303.1003   Requirements</w:t>
+          <w:t>SUBPART 5303.10 – CONTRACTOR CODE OF BUSINESS ETHICS AND CONDUCT</w:t>
         </w:r>
       </w:hyperlink>
     </w:p>
     <w:p>
       <w:pPr>
-        <w:pStyle w:val="TOC2"/>
+        <w:pStyle w:val="TOC3"/>
         <w:tabs>
           <w:tab w:val="right" w:leader="dot" w:pos="9350"/>
         </w:tabs>
@@ -400,19 +400,19 @@
           <w:szCs w:val="22"/>
         </w:rPr>
       </w:pPr>
-      <w:hyperlink w:anchor="_Toc38364783" w:history="1">
+      <w:hyperlink w:anchor="_Toc38451327" w:history="1">
         <w:r>
           <w:rPr>
             <w:rStyle w:val="Hyperlink"/>
             <w:noProof/>
           </w:rPr>
-          <w:t>SUBPART 5303.11 – PREVENTING PERSONAL CONFLICTS OF INTEREST FOR CONTRACTOR EMPLOYEES PERFORMING ACQUISITION FUNCTIONS</w:t>
+          <w:t>5303.1003   Requirements</w:t>
         </w:r>
       </w:hyperlink>
     </w:p>
     <w:p>
       <w:pPr>
-        <w:pStyle w:val="TOC3"/>
+        <w:pStyle w:val="TOC2"/>
         <w:tabs>
           <w:tab w:val="right" w:leader="dot" w:pos="9350"/>
         </w:tabs>
@@ -424,7 +424,31 @@
           <w:szCs w:val="22"/>
         </w:rPr>
       </w:pPr>
-      <w:hyperlink w:anchor="_Toc38364784" w:history="1">
+      <w:hyperlink w:anchor="_Toc38451328" w:history="1">
+        <w:r>
+          <w:rPr>
+            <w:rStyle w:val="Hyperlink"/>
+            <w:noProof/>
+          </w:rPr>
+          <w:t>SUBPART 5303.11 – PREVENTING PERSONAL CONFLICTS OF INTEREST FOR CONTRACTOR EMPLOYEES PERFORMING ACQUISITION FUNCTIONS</w:t>
+        </w:r>
+      </w:hyperlink>
+    </w:p>
+    <w:p>
+      <w:pPr>
+        <w:pStyle w:val="TOC3"/>
+        <w:tabs>
+          <w:tab w:val="right" w:leader="dot" w:pos="9350"/>
+        </w:tabs>
+        <w:rPr>
+          <w:rFonts w:asciiTheme="minorHAnsi" w:eastAsiaTheme="minorEastAsia" w:hAnsiTheme="minorHAnsi" w:cstheme="minorBidi"/>
+          <w:bCs w:val="0"/>
+          <w:noProof/>
+          <w:sz w:val="22"/>
+          <w:szCs w:val="22"/>
+        </w:rPr>
+      </w:pPr>
+      <w:hyperlink w:anchor="_Toc38451329" w:history="1">
         <w:r>
           <w:rPr>
             <w:rStyle w:val="Hyperlink"/>
@@ -457,6 +481,7 @@
         <w:rPr>
           <w:iCs/>
         </w:rPr>
+        <w:lastRenderedPageBreak/>
         <w:t>[</w:t>
       </w:r>
       <w:r>
@@ -472,21 +497,19 @@
         <w:t>]</w:t>
       </w:r>
       <w:bookmarkStart w:id="1" w:name="_Toc38284405"/>
-      <w:bookmarkStart w:id="2" w:name="_Toc38364769"/>
     </w:p>
     <w:p>
       <w:pPr>
         <w:pStyle w:val="Heading2"/>
       </w:pPr>
-      <w:r>
-        <w:rPr>
-          <w:szCs w:val="24"/>
-        </w:rPr>
-        <w:lastRenderedPageBreak/>
+      <w:bookmarkStart w:id="2" w:name="_Toc38451313"/>
+      <w:r>
+        <w:rPr>
+          <w:szCs w:val="24"/>
+        </w:rPr>
         <w:t>SUBPART 5303.1 — SAFEGUARDS</w:t>
       </w:r>
       <w:bookmarkStart w:id="3" w:name="_Toc38284406"/>
-      <w:bookmarkStart w:id="4" w:name="_Toc38364770"/>
       <w:bookmarkEnd w:id="1"/>
       <w:bookmarkEnd w:id="2"/>
     </w:p>
@@ -494,6 +517,7 @@
       <w:pPr>
         <w:pStyle w:val="Heading3"/>
       </w:pPr>
+      <w:bookmarkStart w:id="4" w:name="_Toc38451314"/>
       <w:r>
         <w:rPr>
           <w:szCs w:val="24"/>
@@ -573,7 +597,7 @@
       <w:r>
         <w:t xml:space="preserve"> See </w:t>
       </w:r>
-      <w:hyperlink r:id="rId9" w:anchor="p53031043" w:history="1">
+      <w:hyperlink r:id="rId10" w:anchor="p53031043" w:history="1">
         <w:r>
           <w:rPr>
             <w:rStyle w:val="Hyperlink"/>
@@ -590,19 +614,33 @@
           <w:rPr>
             <w:rStyle w:val="Hyperlink"/>
           </w:rPr>
-          <w:t>601(a)(i)</w:t>
+          <w:t>601(a)(</w:t>
+        </w:r>
+        <w:proofErr w:type="spellStart"/>
+        <w:r>
+          <w:rPr>
+            <w:rStyle w:val="Hyperlink"/>
+          </w:rPr>
+          <w:t>i</w:t>
+        </w:r>
+        <w:proofErr w:type="spellEnd"/>
+        <w:r>
+          <w:rPr>
+            <w:rStyle w:val="Hyperlink"/>
+          </w:rPr>
+          <w:t>)</w:t>
         </w:r>
       </w:hyperlink>
       <w:r>
         <w:t xml:space="preserve"> for individuals authorized to approve resumption of participation in a procurement.</w:t>
       </w:r>
       <w:bookmarkStart w:id="5" w:name="_Toc38284407"/>
-      <w:bookmarkStart w:id="6" w:name="_Toc38364771"/>
     </w:p>
     <w:p>
       <w:pPr>
         <w:pStyle w:val="Heading3"/>
       </w:pPr>
+      <w:bookmarkStart w:id="6" w:name="_Toc38451315"/>
       <w:r>
         <w:rPr>
           <w:szCs w:val="24"/>
@@ -829,7 +867,7 @@
         </w:rPr>
         <w:t xml:space="preserve">sign a </w:t>
       </w:r>
-      <w:hyperlink r:id="rId10" w:history="1">
+      <w:hyperlink r:id="rId11" w:history="1">
         <w:r>
           <w:rPr>
             <w:rStyle w:val="Hyperlink"/>
@@ -904,12 +942,12 @@
         <w:t>tion team.</w:t>
       </w:r>
       <w:bookmarkStart w:id="7" w:name="_Toc38284408"/>
-      <w:bookmarkStart w:id="8" w:name="_Toc38364772"/>
     </w:p>
     <w:p>
       <w:pPr>
         <w:pStyle w:val="Heading3"/>
       </w:pPr>
+      <w:bookmarkStart w:id="8" w:name="_Toc38451316"/>
       <w:r>
         <w:rPr>
           <w:szCs w:val="24"/>
@@ -939,7 +977,7 @@
         </w:rPr>
         <w:t xml:space="preserve">Follow </w:t>
       </w:r>
-      <w:hyperlink r:id="rId11" w:history="1">
+      <w:hyperlink r:id="rId12" w:history="1">
         <w:r>
           <w:rPr>
             <w:rStyle w:val="Hyperlink"/>
@@ -981,14 +1019,32 @@
         </w:rPr>
         <w:t xml:space="preserve">(2) See </w:t>
       </w:r>
-      <w:hyperlink r:id="rId12" w:history="1">
+      <w:hyperlink r:id="rId13" w:history="1">
         <w:r>
           <w:rPr>
             <w:rStyle w:val="Hyperlink"/>
             <w:bCs w:val="0"/>
             <w:szCs w:val="24"/>
           </w:rPr>
-          <w:t>MP5301.601(a)(i)</w:t>
+          <w:t>MP5301.601(a)(</w:t>
+        </w:r>
+        <w:proofErr w:type="spellStart"/>
+        <w:r>
+          <w:rPr>
+            <w:rStyle w:val="Hyperlink"/>
+            <w:bCs w:val="0"/>
+            <w:szCs w:val="24"/>
+          </w:rPr>
+          <w:t>i</w:t>
+        </w:r>
+        <w:proofErr w:type="spellEnd"/>
+        <w:r>
+          <w:rPr>
+            <w:rStyle w:val="Hyperlink"/>
+            <w:bCs w:val="0"/>
+            <w:szCs w:val="24"/>
+          </w:rPr>
+          <w:t>)</w:t>
         </w:r>
       </w:hyperlink>
       <w:r>
@@ -1041,12 +1097,12 @@
         <w:t xml:space="preserve"> the authority to permit the DAS(C) or ADAS(C) to resume participation in a procurement following contact with an offeror regarding non-Federal employment.</w:t>
       </w:r>
       <w:bookmarkStart w:id="9" w:name="_Toc38284409"/>
-      <w:bookmarkStart w:id="10" w:name="_Toc38364773"/>
     </w:p>
     <w:p>
       <w:pPr>
         <w:pStyle w:val="Heading3"/>
       </w:pPr>
+      <w:bookmarkStart w:id="10" w:name="_Toc38451317"/>
       <w:r>
         <w:rPr>
           <w:bCs/>
@@ -1131,7 +1187,7 @@
       <w:r>
         <w:t xml:space="preserve">to </w:t>
       </w:r>
-      <w:hyperlink r:id="rId13" w:history="1">
+      <w:hyperlink r:id="rId14" w:history="1">
         <w:r>
           <w:rPr>
             <w:rStyle w:val="Hyperlink"/>
@@ -1154,7 +1210,7 @@
         </w:rPr>
         <w:t>(1)  The contracting officer must forward the information and determination required by FAR 3.104-7(a)(1) to the clearance approval authority (</w:t>
       </w:r>
-      <w:hyperlink r:id="rId14" w:anchor="s53019001" w:history="1">
+      <w:hyperlink r:id="rId15" w:anchor="s53019001" w:history="1">
         <w:r>
           <w:rPr>
             <w:bCs w:val="0"/>
@@ -1164,6 +1220,7 @@
           </w:rPr>
           <w:t>5301.9001(</w:t>
         </w:r>
+        <w:proofErr w:type="spellStart"/>
         <w:r>
           <w:rPr>
             <w:bCs w:val="0"/>
@@ -1173,6 +1230,7 @@
           </w:rPr>
           <w:t>i</w:t>
         </w:r>
+        <w:proofErr w:type="spellEnd"/>
         <w:r>
           <w:rPr>
             <w:bCs w:val="0"/>
@@ -1204,12 +1262,26 @@
       <w:r>
         <w:t xml:space="preserve">See </w:t>
       </w:r>
-      <w:hyperlink r:id="rId15" w:anchor="p53031047f" w:history="1">
-        <w:r>
-          <w:rPr>
-            <w:rStyle w:val="Hyperlink"/>
-          </w:rPr>
-          <w:t>MP5301.601(a)(i)</w:t>
+      <w:hyperlink r:id="rId16" w:anchor="p53031047f" w:history="1">
+        <w:r>
+          <w:rPr>
+            <w:rStyle w:val="Hyperlink"/>
+          </w:rPr>
+          <w:t>MP5301.601(a)(</w:t>
+        </w:r>
+        <w:proofErr w:type="spellStart"/>
+        <w:r>
+          <w:rPr>
+            <w:rStyle w:val="Hyperlink"/>
+          </w:rPr>
+          <w:t>i</w:t>
+        </w:r>
+        <w:proofErr w:type="spellEnd"/>
+        <w:r>
+          <w:rPr>
+            <w:rStyle w:val="Hyperlink"/>
+          </w:rPr>
+          <w:t>)</w:t>
         </w:r>
       </w:hyperlink>
       <w:r>
@@ -1224,16 +1296,17 @@
         <w:t xml:space="preserve">.  </w:t>
       </w:r>
       <w:bookmarkStart w:id="11" w:name="_Toc38284410"/>
-      <w:bookmarkStart w:id="12" w:name="_Toc38364774"/>
     </w:p>
     <w:p>
       <w:pPr>
         <w:pStyle w:val="Heading3"/>
       </w:pPr>
-      <w:r>
-        <w:rPr>
-          <w:szCs w:val="24"/>
-        </w:rPr>
+      <w:bookmarkStart w:id="12" w:name="_Toc38451318"/>
+      <w:r>
+        <w:rPr>
+          <w:szCs w:val="24"/>
+        </w:rPr>
+        <w:lastRenderedPageBreak/>
         <w:t xml:space="preserve">5303.104-9 </w:t>
       </w:r>
       <w:r>
@@ -1300,7 +1373,7 @@
       <w:r>
         <w:t xml:space="preserve">and to </w:t>
       </w:r>
-      <w:hyperlink r:id="rId16" w:history="1">
+      <w:hyperlink r:id="rId17" w:history="1">
         <w:r>
           <w:rPr>
             <w:rStyle w:val="Hyperlink"/>
@@ -1312,21 +1385,19 @@
         <w:t>.</w:t>
       </w:r>
       <w:bookmarkStart w:id="13" w:name="_Toc38284411"/>
-      <w:bookmarkStart w:id="14" w:name="_Toc38364775"/>
     </w:p>
     <w:p>
       <w:pPr>
         <w:pStyle w:val="Heading2"/>
       </w:pPr>
-      <w:r>
-        <w:rPr>
-          <w:szCs w:val="24"/>
-        </w:rPr>
-        <w:lastRenderedPageBreak/>
+      <w:bookmarkStart w:id="14" w:name="_Toc38451319"/>
+      <w:r>
+        <w:rPr>
+          <w:szCs w:val="24"/>
+        </w:rPr>
         <w:t>SUBPART 5303.2 — CONTRACTOR GRATUITIES TO GOVERNMENT PERSONNEL</w:t>
       </w:r>
       <w:bookmarkStart w:id="15" w:name="_Toc38284412"/>
-      <w:bookmarkStart w:id="16" w:name="_Toc38364776"/>
       <w:bookmarkEnd w:id="13"/>
       <w:bookmarkEnd w:id="14"/>
     </w:p>
@@ -1334,6 +1405,7 @@
       <w:pPr>
         <w:pStyle w:val="Heading3"/>
       </w:pPr>
+      <w:bookmarkStart w:id="16" w:name="_Toc38451320"/>
       <w:r>
         <w:rPr>
           <w:szCs w:val="24"/>
@@ -1392,25 +1464,23 @@
     </w:p>
     <w:p>
       <w:pPr>
-        <w:pStyle w:val="BodyText2"/>
+        <w:pStyle w:val="Heading2"/>
         <w:rPr>
           <w:color w:val="000000"/>
-          <w:szCs w:val="24"/>
-        </w:rPr>
-      </w:pPr>
-      <w:r>
-        <w:rPr>
-          <w:szCs w:val="24"/>
-        </w:rPr>
+        </w:rPr>
+      </w:pPr>
+      <w:bookmarkStart w:id="17" w:name="_Toc38451321"/>
+      <w:r>
         <w:t>SUBART 5303.6 — CONTRACTS WITH GOVERNMENT EMPLOYEES OR ORGANIZATIONS OWNED OR CONTROLLED BY THEM</w:t>
       </w:r>
-      <w:bookmarkStart w:id="17" w:name="_Toc38284413"/>
-      <w:bookmarkStart w:id="18" w:name="_Toc38364777"/>
+      <w:bookmarkStart w:id="18" w:name="_Toc38284413"/>
+      <w:bookmarkEnd w:id="17"/>
     </w:p>
     <w:p>
       <w:pPr>
         <w:pStyle w:val="Heading3"/>
       </w:pPr>
+      <w:bookmarkStart w:id="19" w:name="_Toc38451322"/>
       <w:r>
         <w:rPr>
           <w:szCs w:val="24"/>
@@ -1429,8 +1499,8 @@
         </w:rPr>
         <w:t>Exceptions</w:t>
       </w:r>
-      <w:bookmarkEnd w:id="17"/>
       <w:bookmarkEnd w:id="18"/>
+      <w:bookmarkEnd w:id="19"/>
     </w:p>
     <w:p>
       <w:pPr>
@@ -1458,7 +1528,7 @@
         </w:rPr>
         <w:t xml:space="preserve"> to </w:t>
       </w:r>
-      <w:hyperlink r:id="rId17" w:history="1">
+      <w:hyperlink r:id="rId18" w:history="1">
         <w:r>
           <w:rPr>
             <w:rStyle w:val="Hyperlink"/>
@@ -1482,13 +1552,29 @@
         </w:rPr>
         <w:t xml:space="preserve">for approval (see </w:t>
       </w:r>
-      <w:hyperlink r:id="rId18" w:anchor="p5303602" w:history="1">
+      <w:hyperlink r:id="rId19" w:anchor="p5303602" w:history="1">
         <w:r>
           <w:rPr>
             <w:rStyle w:val="Hyperlink"/>
             <w:szCs w:val="24"/>
           </w:rPr>
-          <w:t>MP5301.601(a)(i)</w:t>
+          <w:t>MP5301.601(a)(</w:t>
+        </w:r>
+        <w:proofErr w:type="spellStart"/>
+        <w:r>
+          <w:rPr>
+            <w:rStyle w:val="Hyperlink"/>
+            <w:szCs w:val="24"/>
+          </w:rPr>
+          <w:t>i</w:t>
+        </w:r>
+        <w:proofErr w:type="spellEnd"/>
+        <w:r>
+          <w:rPr>
+            <w:rStyle w:val="Hyperlink"/>
+            <w:szCs w:val="24"/>
+          </w:rPr>
+          <w:t>)</w:t>
         </w:r>
       </w:hyperlink>
       <w:r>
@@ -1512,7 +1598,7 @@
         </w:rPr>
         <w:t xml:space="preserve">Follow </w:t>
       </w:r>
-      <w:hyperlink r:id="rId19" w:anchor="p5303602" w:history="1">
+      <w:hyperlink r:id="rId20" w:anchor="p5303602" w:history="1">
         <w:r>
           <w:rPr>
             <w:rStyle w:val="Hyperlink"/>
@@ -1539,28 +1625,28 @@
         </w:rPr>
         <w:t xml:space="preserve"> to FAR 3.601.</w:t>
       </w:r>
-      <w:bookmarkStart w:id="19" w:name="_Toc38284414"/>
-      <w:bookmarkStart w:id="20" w:name="_Toc38364778"/>
+      <w:bookmarkStart w:id="20" w:name="_Toc38284414"/>
     </w:p>
     <w:p>
       <w:pPr>
         <w:pStyle w:val="Heading2"/>
       </w:pPr>
+      <w:bookmarkStart w:id="21" w:name="_Toc38451323"/>
       <w:r>
         <w:rPr>
           <w:szCs w:val="24"/>
         </w:rPr>
         <w:t>SUBPART 5303.7 — VOIDING AND RESCINDING CONTRACTS</w:t>
       </w:r>
-      <w:bookmarkStart w:id="21" w:name="_Toc38284415"/>
-      <w:bookmarkStart w:id="22" w:name="_Toc38364779"/>
-      <w:bookmarkEnd w:id="19"/>
+      <w:bookmarkStart w:id="22" w:name="_Toc38284415"/>
       <w:bookmarkEnd w:id="20"/>
+      <w:bookmarkEnd w:id="21"/>
     </w:p>
     <w:p>
       <w:pPr>
         <w:pStyle w:val="Heading3"/>
       </w:pPr>
+      <w:bookmarkStart w:id="23" w:name="_Toc38451324"/>
       <w:r>
         <w:rPr>
           <w:szCs w:val="24"/>
@@ -1579,8 +1665,8 @@
         </w:rPr>
         <w:t xml:space="preserve">  Policy</w:t>
       </w:r>
-      <w:bookmarkEnd w:id="21"/>
       <w:bookmarkEnd w:id="22"/>
+      <w:bookmarkEnd w:id="23"/>
     </w:p>
     <w:p>
       <w:pPr>
@@ -1589,24 +1675,38 @@
       <w:r>
         <w:t xml:space="preserve">(c) See </w:t>
       </w:r>
-      <w:hyperlink r:id="rId20" w:anchor="p5303704c" w:history="1">
-        <w:r>
-          <w:rPr>
-            <w:rStyle w:val="Hyperlink"/>
-          </w:rPr>
-          <w:t>MP5301.601(a)(i)</w:t>
+      <w:hyperlink r:id="rId21" w:anchor="p5303704c" w:history="1">
+        <w:r>
+          <w:rPr>
+            <w:rStyle w:val="Hyperlink"/>
+          </w:rPr>
+          <w:t>MP5301.601(a)(</w:t>
+        </w:r>
+        <w:proofErr w:type="spellStart"/>
+        <w:r>
+          <w:rPr>
+            <w:rStyle w:val="Hyperlink"/>
+          </w:rPr>
+          <w:t>i</w:t>
+        </w:r>
+        <w:proofErr w:type="spellEnd"/>
+        <w:r>
+          <w:rPr>
+            <w:rStyle w:val="Hyperlink"/>
+          </w:rPr>
+          <w:t>)</w:t>
         </w:r>
       </w:hyperlink>
       <w:r>
         <w:t xml:space="preserve">. </w:t>
       </w:r>
-      <w:bookmarkStart w:id="23" w:name="_Toc38284416"/>
-      <w:bookmarkStart w:id="24" w:name="_Toc38364780"/>
+      <w:bookmarkStart w:id="24" w:name="_Toc38284416"/>
     </w:p>
     <w:p>
       <w:pPr>
         <w:pStyle w:val="Heading3"/>
       </w:pPr>
+      <w:bookmarkStart w:id="25" w:name="_Toc38451325"/>
       <w:r>
         <w:rPr>
           <w:szCs w:val="24"/>
@@ -1625,8 +1725,8 @@
         </w:rPr>
         <w:t>Procedures</w:t>
       </w:r>
-      <w:bookmarkEnd w:id="23"/>
       <w:bookmarkEnd w:id="24"/>
+      <w:bookmarkEnd w:id="25"/>
     </w:p>
     <w:p>
       <w:pPr>
@@ -1635,7 +1735,7 @@
       <w:r>
         <w:t xml:space="preserve">(a)  The contracting officer must forward the facts concerning a final conviction, to include a copy of the conviction, to </w:t>
       </w:r>
-      <w:hyperlink r:id="rId21" w:history="1">
+      <w:hyperlink r:id="rId22" w:history="1">
         <w:r>
           <w:rPr>
             <w:rStyle w:val="Hyperlink"/>
@@ -1652,7 +1752,7 @@
       <w:r>
         <w:t xml:space="preserve">  See the tailorable </w:t>
       </w:r>
-      <w:hyperlink r:id="rId22" w:history="1">
+      <w:hyperlink r:id="rId23" w:history="1">
         <w:r>
           <w:rPr>
             <w:rStyle w:val="Hyperlink"/>
@@ -1663,8 +1763,7 @@
       <w:r>
         <w:t xml:space="preserve"> template.</w:t>
       </w:r>
-      <w:bookmarkStart w:id="25" w:name="_Toc38284417"/>
-      <w:bookmarkStart w:id="26" w:name="_Toc38364781"/>
+      <w:bookmarkStart w:id="26" w:name="_Toc38284417"/>
     </w:p>
     <w:p>
       <w:pPr>
@@ -1673,36 +1772,46 @@
           <w:b w:val="0"/>
         </w:rPr>
       </w:pPr>
-      <w:r>
-        <w:rPr>
-          <w:szCs w:val="24"/>
-        </w:rPr>
+      <w:bookmarkStart w:id="27" w:name="_Toc38451326"/>
+      <w:r>
+        <w:rPr>
+          <w:szCs w:val="24"/>
+        </w:rPr>
+        <w:lastRenderedPageBreak/>
         <w:t>SUBPART 5303.10 – CONTRACTOR CODE OF BUSINESS ETHICS AND CONDUCT</w:t>
       </w:r>
-      <w:bookmarkStart w:id="27" w:name="_Toc38284418"/>
-      <w:bookmarkStart w:id="28" w:name="_Toc38364782"/>
-      <w:bookmarkEnd w:id="25"/>
+      <w:bookmarkStart w:id="28" w:name="_Toc38284418"/>
       <w:bookmarkEnd w:id="26"/>
+      <w:bookmarkEnd w:id="27"/>
     </w:p>
     <w:p>
       <w:pPr>
         <w:pStyle w:val="Heading3"/>
       </w:pPr>
+      <w:bookmarkStart w:id="29" w:name="_Toc38451327"/>
       <w:r>
         <w:rPr>
           <w:szCs w:val="24"/>
         </w:rPr>
         <w:t>5303.1003   Requirements</w:t>
       </w:r>
-      <w:bookmarkEnd w:id="27"/>
       <w:bookmarkEnd w:id="28"/>
+      <w:bookmarkEnd w:id="29"/>
     </w:p>
     <w:p>
       <w:pPr>
         <w:pStyle w:val="List1"/>
       </w:pPr>
       <w:r>
-        <w:t xml:space="preserve">(b)(2)(i) </w:t>
+        <w:t>(b)(2)(</w:t>
+      </w:r>
+      <w:proofErr w:type="spellStart"/>
+      <w:r>
+        <w:t>i</w:t>
+      </w:r>
+      <w:proofErr w:type="spellEnd"/>
+      <w:r>
+        <w:t xml:space="preserve">) </w:t>
       </w:r>
       <w:r>
         <w:t xml:space="preserve">Upon </w:t>
@@ -1746,7 +1855,7 @@
       <w:r>
         <w:t xml:space="preserve">to </w:t>
       </w:r>
-      <w:hyperlink r:id="rId23" w:history="1">
+      <w:hyperlink r:id="rId24" w:history="1">
         <w:r>
           <w:rPr>
             <w:rStyle w:val="Hyperlink"/>
@@ -1757,7 +1866,7 @@
       <w:r>
         <w:t xml:space="preserve"> using the procedures at </w:t>
       </w:r>
-      <w:hyperlink r:id="rId24" w:anchor="p53094063" w:history="1">
+      <w:hyperlink r:id="rId25" w:anchor="p53094063" w:history="1">
         <w:r>
           <w:rPr>
             <w:rStyle w:val="Hyperlink"/>
@@ -1774,7 +1883,6 @@
         <w:pStyle w:val="List1"/>
       </w:pPr>
       <w:r>
-        <w:lastRenderedPageBreak/>
         <w:t xml:space="preserve">(b)(2)(ii) The </w:t>
       </w:r>
       <w:r>
@@ -1783,28 +1891,28 @@
       <w:r>
         <w:t>must safeguard and treat the information obtained pursuant to a contractor’s disclosure or notification as confidential where the information has been marked as “confidential” or “proprietary” by the company.  Even if the information is not marked, the contracting officer should not publicly disclose the information without prior notification to the contractor.</w:t>
       </w:r>
-      <w:bookmarkStart w:id="29" w:name="_Toc38284419"/>
-      <w:bookmarkStart w:id="30" w:name="_Toc38364783"/>
+      <w:bookmarkStart w:id="30" w:name="_Toc38284419"/>
     </w:p>
     <w:p>
       <w:pPr>
         <w:pStyle w:val="Heading2"/>
       </w:pPr>
+      <w:bookmarkStart w:id="31" w:name="_Toc38451328"/>
       <w:r>
         <w:rPr>
           <w:szCs w:val="24"/>
         </w:rPr>
         <w:t>SUBPART 5303.11 – PREVENTING PERSONAL CONFLICTS OF INTEREST FOR CONTRACTOR EMPLOYEES PERFORMING ACQUISITION FUNCTIONS</w:t>
       </w:r>
-      <w:bookmarkStart w:id="31" w:name="_Toc38284420"/>
-      <w:bookmarkStart w:id="32" w:name="_Toc38364784"/>
-      <w:bookmarkEnd w:id="29"/>
+      <w:bookmarkStart w:id="32" w:name="_Toc38284420"/>
       <w:bookmarkEnd w:id="30"/>
+      <w:bookmarkEnd w:id="31"/>
     </w:p>
     <w:p>
       <w:pPr>
         <w:pStyle w:val="Heading3"/>
       </w:pPr>
+      <w:bookmarkStart w:id="33" w:name="_Toc38451329"/>
       <w:r>
         <w:rPr>
           <w:szCs w:val="24"/>
@@ -1823,8 +1931,8 @@
         </w:rPr>
         <w:t>Mitigation or Waiver</w:t>
       </w:r>
-      <w:bookmarkEnd w:id="31"/>
       <w:bookmarkEnd w:id="32"/>
+      <w:bookmarkEnd w:id="33"/>
     </w:p>
     <w:p>
       <w:pPr>
@@ -1839,7 +1947,7 @@
       <w:r>
         <w:t xml:space="preserve"> must submit determinations to </w:t>
       </w:r>
-      <w:hyperlink r:id="rId25" w:history="1">
+      <w:hyperlink r:id="rId26" w:history="1">
         <w:r>
           <w:rPr>
             <w:rStyle w:val="Hyperlink"/>
@@ -1850,12 +1958,26 @@
       <w:r>
         <w:t xml:space="preserve"> for HCA approval (see </w:t>
       </w:r>
-      <w:hyperlink r:id="rId26" w:anchor="p53031104b" w:history="1">
-        <w:r>
-          <w:rPr>
-            <w:rStyle w:val="Hyperlink"/>
-          </w:rPr>
-          <w:t>MP5301.601(a)(i)</w:t>
+      <w:hyperlink r:id="rId27" w:anchor="p53031104b" w:history="1">
+        <w:r>
+          <w:rPr>
+            <w:rStyle w:val="Hyperlink"/>
+          </w:rPr>
+          <w:t>MP5301.601(a)(</w:t>
+        </w:r>
+        <w:proofErr w:type="spellStart"/>
+        <w:r>
+          <w:rPr>
+            <w:rStyle w:val="Hyperlink"/>
+          </w:rPr>
+          <w:t>i</w:t>
+        </w:r>
+        <w:proofErr w:type="spellEnd"/>
+        <w:r>
+          <w:rPr>
+            <w:rStyle w:val="Hyperlink"/>
+          </w:rPr>
+          <w:t>)</w:t>
         </w:r>
       </w:hyperlink>
       <w:r>
@@ -1870,8 +1992,8 @@
       </w:pPr>
     </w:p>
     <w:sectPr>
-      <w:headerReference w:type="default" r:id="rId27"/>
-      <w:footerReference w:type="default" r:id="rId28"/>
+      <w:headerReference w:type="default" r:id="rId28"/>
+      <w:footerReference w:type="default" r:id="rId29"/>
       <w:pgSz w:w="12240" w:h="15840" w:code="1"/>
       <w:pgMar w:top="1440" w:right="1440" w:bottom="1440" w:left="1440" w:header="432" w:footer="432" w:gutter="0"/>
       <w:cols w:space="720"/>
@@ -3846,15 +3968,6 @@
 </file>
 
 <file path=customXml/item2.xml><?xml version="1.0" encoding="utf-8"?>
-<?mso-contentType ?>
-<FormTemplates xmlns="http://schemas.microsoft.com/sharepoint/v3/contenttype/forms">
-  <Display>DocumentLibraryForm</Display>
-  <Edit>DocumentLibraryForm</Edit>
-  <New>DocumentLibraryForm</New>
-</FormTemplates>
-</file>
-
-<file path=customXml/item3.xml><?xml version="1.0" encoding="utf-8"?>
 <ct:contentTypeSchema xmlns:ct="http://schemas.microsoft.com/office/2006/metadata/contentType" xmlns:ma="http://schemas.microsoft.com/office/2006/metadata/properties/metaAttributes" ct:_="" ma:_="" ma:contentTypeName="Document" ma:contentTypeID="0x010100C89661B33D63F14697E4D581C32BAF5E" ma:contentTypeVersion="4" ma:contentTypeDescription="Create a new document." ma:contentTypeScope="" ma:versionID="1642361c0cc2e908fc6ef5628dee731f">
   <xsd:schema xmlns:xsd="http://www.w3.org/2001/XMLSchema" xmlns:xs="http://www.w3.org/2001/XMLSchema" xmlns:p="http://schemas.microsoft.com/office/2006/metadata/properties" targetNamespace="http://schemas.microsoft.com/office/2006/metadata/properties" ma:root="true" ma:fieldsID="1dab2e3c9ece9446628f55e6a105fe53">
     <xsd:element name="properties">
@@ -3968,6 +4081,19 @@
 </ct:contentTypeSchema>
 </file>
 
+<file path=customXml/item3.xml><?xml version="1.0" encoding="utf-8"?>
+<?mso-contentType ?>
+<FormTemplates xmlns="http://schemas.microsoft.com/sharepoint/v3/contenttype/forms">
+  <Display>DocumentLibraryForm</Display>
+  <Edit>DocumentLibraryForm</Edit>
+  <New>DocumentLibraryForm</New>
+</FormTemplates>
+</file>
+
+<file path=customXml/item4.xml><?xml version="1.0" encoding="utf-8"?>
+<b:Sources xmlns:b="http://schemas.openxmlformats.org/officeDocument/2006/bibliography" xmlns="http://schemas.openxmlformats.org/officeDocument/2006/bibliography" SelectedStyle="\APASixthEditionOfficeOnline.xsl" StyleName="APA" Version="6"/>
+</file>
+
 <file path=customXml/itemProps1.xml><?xml version="1.0" encoding="utf-8"?>
 <ds:datastoreItem xmlns:ds="http://schemas.openxmlformats.org/officeDocument/2006/customXml" ds:itemID="{F846EB25-1B91-449E-84D9-E0EBB728D927}">
   <ds:schemaRefs>
@@ -3978,14 +4104,6 @@
 </file>
 
 <file path=customXml/itemProps2.xml><?xml version="1.0" encoding="utf-8"?>
-<ds:datastoreItem xmlns:ds="http://schemas.openxmlformats.org/officeDocument/2006/customXml" ds:itemID="{E2280249-4677-460B-942C-02EDDA82EA73}">
-  <ds:schemaRefs>
-    <ds:schemaRef ds:uri="http://schemas.microsoft.com/sharepoint/v3/contenttype/forms"/>
-  </ds:schemaRefs>
-</ds:datastoreItem>
-</file>
-
-<file path=customXml/itemProps3.xml><?xml version="1.0" encoding="utf-8"?>
 <ds:datastoreItem xmlns:ds="http://schemas.openxmlformats.org/officeDocument/2006/customXml" ds:itemID="{B1BA576E-9E1B-4845-B884-0767D49C9DE8}">
   <ds:schemaRefs>
     <ds:schemaRef ds:uri="http://schemas.microsoft.com/office/2006/metadata/contentType"/>
@@ -3999,4 +4117,20 @@
     <ds:schemaRef ds:uri="http://schemas.microsoft.com/office/infopath/2007/PartnerControls"/>
   </ds:schemaRefs>
 </ds:datastoreItem>
+</file>
+
+<file path=customXml/itemProps3.xml><?xml version="1.0" encoding="utf-8"?>
+<ds:datastoreItem xmlns:ds="http://schemas.openxmlformats.org/officeDocument/2006/customXml" ds:itemID="{E2280249-4677-460B-942C-02EDDA82EA73}">
+  <ds:schemaRefs>
+    <ds:schemaRef ds:uri="http://schemas.microsoft.com/sharepoint/v3/contenttype/forms"/>
+  </ds:schemaRefs>
+</ds:datastoreItem>
+</file>
+
+<file path=customXml/itemProps4.xml><?xml version="1.0" encoding="utf-8"?>
+<ds:datastoreItem xmlns:ds="http://schemas.openxmlformats.org/officeDocument/2006/customXml" ds:itemID="{C084FAD8-B6EA-4792-83A1-C9D75B789B38}">
+  <ds:schemaRefs>
+    <ds:schemaRef ds:uri="http://schemas.openxmlformats.org/officeDocument/2006/bibliography"/>
+  </ds:schemaRefs>
+</ds:datastoreItem>
 </file>
</xml_diff>